<commit_message>
Atualizado projeto da monografia Iniciado captulo sobre rootkit - definição
</commit_message>
<xml_diff>
--- a/ANTEPROJETO PÓS COMPUTAÇÃO FORENSE.docx
+++ b/ANTEPROJETO PÓS COMPUTAÇÃO FORENSE.docx
@@ -30,9 +30,7 @@
         <w:jc w:val="center"/>
       </w:pPr>
       <w:r>
-        <w:rPr>
-          <w:b/>
-        </w:rPr>
+        <w:rPr/>
       </w:r>
     </w:p>
     <w:p>
@@ -46,7 +44,7 @@
     <w:tbl>
       <w:tblPr>
         <w:jc w:val="left"/>
-        <w:tblInd w:type="dxa" w:w="-108"/>
+        <w:tblInd w:type="dxa" w:w="-216"/>
         <w:tblBorders>
           <w:top w:color="00000A" w:space="0" w:sz="4" w:val="single"/>
           <w:left w:color="00000A" w:space="0" w:sz="4" w:val="single"/>
@@ -70,7 +68,7 @@
               <w:bottom w:color="00000A" w:space="0" w:sz="4" w:val="single"/>
               <w:right w:color="00000A" w:space="0" w:sz="4" w:val="single"/>
             </w:tcBorders>
-            <w:shd w:fill="auto" w:val="clear"/>
+            <w:shd w:fill="FFFFFF" w:val="clear"/>
             <w:tcMar>
               <w:top w:type="dxa" w:w="0"/>
               <w:left w:type="dxa" w:w="108"/>
@@ -131,7 +129,7 @@
               <w:bottom w:color="00000A" w:space="0" w:sz="4" w:val="single"/>
               <w:right w:color="00000A" w:space="0" w:sz="4" w:val="single"/>
             </w:tcBorders>
-            <w:shd w:fill="auto" w:val="clear"/>
+            <w:shd w:fill="FFFFFF" w:val="clear"/>
             <w:tcMar>
               <w:top w:type="dxa" w:w="0"/>
               <w:left w:type="dxa" w:w="108"/>
@@ -143,6 +141,7 @@
             <w:pPr>
               <w:pStyle w:val="style0"/>
               <w:tabs>
+                <w:tab w:leader="none" w:pos="708" w:val="left"/>
                 <w:tab w:leader="none" w:pos="2127" w:val="left"/>
               </w:tabs>
             </w:pPr>
@@ -162,6 +161,7 @@
             <w:pPr>
               <w:pStyle w:val="style0"/>
               <w:tabs>
+                <w:tab w:leader="none" w:pos="708" w:val="left"/>
                 <w:tab w:leader="none" w:pos="2127" w:val="left"/>
               </w:tabs>
             </w:pPr>
@@ -182,29 +182,15 @@
               <w:pStyle w:val="style0"/>
             </w:pPr>
             <w:r>
-              <w:rPr>
-                <w:b/>
-                <w:bCs/>
-                <w:iCs/>
-                <w:smallCaps/>
-                <w:sz w:val="28"/>
-                <w:szCs w:val="28"/>
-              </w:rPr>
-            </w:r>
-          </w:p>
-          <w:p>
-            <w:pPr>
-              <w:pStyle w:val="style0"/>
-            </w:pPr>
-            <w:r>
-              <w:rPr>
-                <w:b/>
-                <w:bCs/>
-                <w:iCs/>
-                <w:smallCaps/>
-                <w:sz w:val="28"/>
-                <w:szCs w:val="28"/>
-              </w:rPr>
+              <w:rPr/>
+            </w:r>
+          </w:p>
+          <w:p>
+            <w:pPr>
+              <w:pStyle w:val="style0"/>
+            </w:pPr>
+            <w:r>
+              <w:rPr/>
             </w:r>
           </w:p>
         </w:tc>
@@ -222,7 +208,7 @@
               <w:bottom w:color="00000A" w:space="0" w:sz="4" w:val="single"/>
               <w:right w:color="00000A" w:space="0" w:sz="4" w:val="single"/>
             </w:tcBorders>
-            <w:shd w:fill="auto" w:val="clear"/>
+            <w:shd w:fill="FFFFFF" w:val="clear"/>
             <w:tcMar>
               <w:top w:type="dxa" w:w="0"/>
               <w:left w:type="dxa" w:w="108"/>
@@ -259,7 +245,7 @@
                 <w:sz w:val="28"/>
                 <w:szCs w:val="28"/>
               </w:rPr>
-              <w:t>antiforense</w:t>
+              <w:t>Antiforense com uso de rootkits</w:t>
             </w:r>
           </w:p>
           <w:p>
@@ -309,7 +295,7 @@
               <w:bottom w:color="00000A" w:space="0" w:sz="4" w:val="single"/>
               <w:right w:color="00000A" w:space="0" w:sz="4" w:val="single"/>
             </w:tcBorders>
-            <w:shd w:fill="auto" w:val="clear"/>
+            <w:shd w:fill="FFFFFF" w:val="clear"/>
             <w:tcMar>
               <w:top w:type="dxa" w:w="0"/>
               <w:left w:type="dxa" w:w="108"/>
@@ -375,41 +361,41 @@
             </w:pPr>
             <w:r>
               <w:rPr/>
-              <w:t>Por que invadir um país armado arriscando vidas de centenas se você pode destruir centrífugas de enriquecimento de urânio de forma sigilosa do outro lado do planeta? Conforme o mundo se digitalizou se digitalizaram-se também as suas ameaças, onde antes se podia ver mesmo que por instantes misseis ou bombas sendo lançada hoje temos inumeras ameaças invísiveis que podem causar tanto estrago quanto, contudo pelo príncipio de Locard o problema dessas ameaças invísiveis é que elas podem não ser tão invisiveis assim, levando a procura de metodos antiforense mais eficazes.</w:t>
-            </w:r>
-          </w:p>
-          <w:p>
-            <w:pPr>
-              <w:pStyle w:val="style0"/>
-            </w:pPr>
-            <w:r>
-              <w:rPr/>
-            </w:r>
-          </w:p>
-          <w:p>
-            <w:pPr>
-              <w:pStyle w:val="style0"/>
-            </w:pPr>
-            <w:r>
-              <w:rPr/>
-              <w:t>O perito deve estar preparado para a ação de um usuário avançado que conheça bem o sistema operacional atacado,comprometido ou usado. Mesmo que não seja algo corriqueiro na rotina da grande maioria dos profissionais, encontrar um atacante de alto nivel trará novos desafios e obstáculos tão poucos corriqueiros. Saber como dificultar ou impossibilitar o trabalho do perito é como ele poderá evitar a armadilha de achar que no corpo (corpo de delito) investigado não existe nada.</w:t>
-            </w:r>
-          </w:p>
-          <w:p>
-            <w:pPr>
-              <w:pStyle w:val="style0"/>
-            </w:pPr>
-            <w:r>
-              <w:rPr/>
-            </w:r>
-          </w:p>
-          <w:p>
-            <w:pPr>
-              <w:pStyle w:val="style0"/>
-            </w:pPr>
-            <w:r>
-              <w:rPr/>
-              <w:t>Sendo assim esse trabalho poderá ajudar a traçar um processo bem elaborado de trabalho que seja rápida e eficiente sem deixar brechas que permitam ou ajudem ações antiforenses. Com um processo bem definido o perito tende a diminuir o tempo de análise e um melhor aproveitamento das mesmas. Provendo mais qualidade com mais precisão.</w:t>
+              <w:t>Por que invadir um país armado arriscando vidas de centenas se você pode destruir centrífugas de enriquecimento de urânio de forma sigilosa do outro lado do planeta? Conforme o mundo se digitalizou se digitalizaram-se também as suas ameaças, onde antes se podia ver mesmo que por instantes misseis ou bombas sendo lançada hoje temos inúmeras ameaças invisíveis que podem causar tanto estrago quanto, contudo pelo príncipio de Locard o problema dessas ameaças invisíveis é que elas podem não ser tão invisíveis assim, levando a procura de metodos antiforense mais eficazes.</w:t>
+            </w:r>
+          </w:p>
+          <w:p>
+            <w:pPr>
+              <w:pStyle w:val="style0"/>
+            </w:pPr>
+            <w:r>
+              <w:rPr/>
+            </w:r>
+          </w:p>
+          <w:p>
+            <w:pPr>
+              <w:pStyle w:val="style0"/>
+            </w:pPr>
+            <w:r>
+              <w:rPr/>
+              <w:t>O perito deve estar preparado para a ação de um usuário avançado que conheça bem o sistema operacional atacado,comprometido ou usado. Mesmo que não seja algo corriqueiro na rotina da grande maioria dos profissionais, encontrar um atacante de alto nível trará novos desafios e obstáculos tão poucos corriqueiros. Saber como dificultar ou impossibilitar o trabalho do perito é como ele poderá evitar a armadilha de achar que no corpo (corpo de delito) investigado não existe nada.</w:t>
+            </w:r>
+          </w:p>
+          <w:p>
+            <w:pPr>
+              <w:pStyle w:val="style0"/>
+            </w:pPr>
+            <w:r>
+              <w:rPr/>
+            </w:r>
+          </w:p>
+          <w:p>
+            <w:pPr>
+              <w:pStyle w:val="style0"/>
+            </w:pPr>
+            <w:r>
+              <w:rPr/>
+              <w:t>Sendo assim, esse trabalho poderá ajudar a traçar um processo bem elaborado de trabalho que seja rápida e eficiente sem deixar brechas que permitam ou ajudem ações antiforenses. Com um processo bem definido o perito tende a diminuir o tempo de análise e um melhor aproveitamento das mesmas. Provendo mais qualidade com mais precisão.</w:t>
             </w:r>
           </w:p>
           <w:p>
@@ -483,7 +469,7 @@
               <w:bottom w:color="00000A" w:space="0" w:sz="4" w:val="single"/>
               <w:right w:color="00000A" w:space="0" w:sz="4" w:val="single"/>
             </w:tcBorders>
-            <w:shd w:fill="auto" w:val="clear"/>
+            <w:shd w:fill="FFFFFF" w:val="clear"/>
             <w:tcMar>
               <w:top w:type="dxa" w:w="0"/>
               <w:left w:type="dxa" w:w="108"/>
@@ -568,7 +554,7 @@
             </w:pPr>
             <w:r>
               <w:rPr/>
-              <w:t>Técnicas podem ser usadas para ocultar processos ou ações. Para definir e estabelecer padrões de analise e melhorar os procedimentos de detecção da ação de um atacante avançado, é preciso enter como e o que ele pode fazer.</w:t>
+              <w:t>Técnicas podem ser usadas para ocultar processos ou ações. Como um rootkit funciona e como ele pode ser usado para antiforense?</w:t>
             </w:r>
           </w:p>
           <w:p>
@@ -609,7 +595,7 @@
     <w:tbl>
       <w:tblPr>
         <w:jc w:val="left"/>
-        <w:tblInd w:type="dxa" w:w="-108"/>
+        <w:tblInd w:type="dxa" w:w="-216"/>
         <w:tblBorders>
           <w:top w:color="00000A" w:space="0" w:sz="4" w:val="single"/>
           <w:left w:color="00000A" w:space="0" w:sz="4" w:val="single"/>
@@ -633,7 +619,7 @@
               <w:bottom w:color="00000A" w:space="0" w:sz="4" w:val="single"/>
               <w:right w:color="00000A" w:space="0" w:sz="4" w:val="single"/>
             </w:tcBorders>
-            <w:shd w:fill="auto" w:val="clear"/>
+            <w:shd w:fill="FFFFFF" w:val="clear"/>
             <w:tcMar>
               <w:top w:type="dxa" w:w="0"/>
               <w:left w:type="dxa" w:w="108"/>
@@ -796,45 +782,40 @@
             <w:pPr>
               <w:pStyle w:val="style0"/>
             </w:pPr>
-            <w:r>
-              <w:rPr/>
-              <w:t>Expor o que é um rootkit;</w:t>
-            </w:r>
-          </w:p>
-          <w:p>
-            <w:pPr>
-              <w:pStyle w:val="style0"/>
-            </w:pPr>
-            <w:r>
-              <w:rPr/>
-              <w:t>Como o rootikit pode impedir a formação de provas;</w:t>
-            </w:r>
-          </w:p>
-          <w:p>
-            <w:pPr>
-              <w:pStyle w:val="style0"/>
-            </w:pPr>
-            <w:r>
-              <w:rPr/>
-              <w:t>Mostrar o que ele pode fazer usando se possível com exemplos reais;</w:t>
-            </w:r>
-          </w:p>
-          <w:p>
-            <w:pPr>
-              <w:pStyle w:val="style0"/>
-            </w:pPr>
-            <w:r>
-              <w:rPr/>
-              <w:t>Desenvolver em cima da análise do funcionamento do rootkit e do seu potencial fatores que devem ser levados em conta antes de qualquer análise; e</w:t>
-            </w:r>
-          </w:p>
-          <w:p>
-            <w:pPr>
-              <w:pStyle w:val="style0"/>
-            </w:pPr>
-            <w:r>
-              <w:rPr/>
-              <w:t>Contemplar o trabalho com um estudo de caso.</w:t>
+            <w:bookmarkStart w:id="0" w:name="__DdeLink__535_311294190"/>
+            <w:r>
+              <w:rPr/>
+              <w:t xml:space="preserve">Apresentar o que é ciência forense, para que serve a </w:t>
+            </w:r>
+            <w:bookmarkStart w:id="1" w:name="__DdeLink__532_311294190"/>
+            <w:r>
+              <w:rPr/>
+              <w:t>ciência</w:t>
+            </w:r>
+            <w:bookmarkEnd w:id="1"/>
+            <w:r>
+              <w:rPr/>
+              <w:t xml:space="preserve"> forense, o que é computação forense e citar a legislação que garante a existência do perito no Brasil;</w:t>
+            </w:r>
+          </w:p>
+          <w:p>
+            <w:pPr>
+              <w:pStyle w:val="style0"/>
+            </w:pPr>
+            <w:r>
+              <w:rPr/>
+              <w:t>Mostrar o que é antiforense computacional, categorizar os tipos de antiforense computacional  e descrever os tipos de computação forense; e</w:t>
+            </w:r>
+          </w:p>
+          <w:p>
+            <w:pPr>
+              <w:pStyle w:val="style0"/>
+            </w:pPr>
+            <w:bookmarkStart w:id="2" w:name="__DdeLink__535_311294190"/>
+            <w:bookmarkEnd w:id="2"/>
+            <w:r>
+              <w:rPr/>
+              <w:t>Expor o que é um rootkit, como ele funciona e como ele pode impedir a formação de provas.</w:t>
             </w:r>
           </w:p>
           <w:p>
@@ -884,7 +865,7 @@
               <w:bottom w:color="00000A" w:space="0" w:sz="4" w:val="single"/>
               <w:right w:color="00000A" w:space="0" w:sz="4" w:val="single"/>
             </w:tcBorders>
-            <w:shd w:fill="auto" w:val="clear"/>
+            <w:shd w:fill="FFFFFF" w:val="clear"/>
             <w:tcMar>
               <w:top w:type="dxa" w:w="0"/>
               <w:left w:type="dxa" w:w="108"/>
@@ -932,87 +913,71 @@
             </w:pPr>
             <w:r>
               <w:rPr/>
-              <w:t>Analise de rootkits em ambientes Windows 7 voltados para restringir ou destruir provas.</w:t>
-            </w:r>
-          </w:p>
-          <w:p>
-            <w:pPr>
-              <w:pStyle w:val="style0"/>
-            </w:pPr>
-            <w:r>
-              <w:rPr>
-                <w:b/>
-              </w:rPr>
-            </w:r>
-          </w:p>
-          <w:p>
-            <w:pPr>
-              <w:pStyle w:val="style0"/>
-            </w:pPr>
-            <w:r>
-              <w:rPr>
-                <w:b/>
-              </w:rPr>
-            </w:r>
-          </w:p>
-          <w:p>
-            <w:pPr>
-              <w:pStyle w:val="style0"/>
-            </w:pPr>
-            <w:r>
-              <w:rPr>
-                <w:b/>
-              </w:rPr>
-            </w:r>
-          </w:p>
-          <w:p>
-            <w:pPr>
-              <w:pStyle w:val="style0"/>
-            </w:pPr>
-            <w:r>
-              <w:rPr>
-                <w:b/>
-              </w:rPr>
-            </w:r>
-          </w:p>
-          <w:p>
-            <w:pPr>
-              <w:pStyle w:val="style0"/>
-            </w:pPr>
-            <w:r>
-              <w:rPr>
-                <w:b/>
-              </w:rPr>
-            </w:r>
-          </w:p>
-          <w:p>
-            <w:pPr>
-              <w:pStyle w:val="style0"/>
-            </w:pPr>
-            <w:r>
-              <w:rPr>
-                <w:b/>
-              </w:rPr>
-            </w:r>
-          </w:p>
-          <w:p>
-            <w:pPr>
-              <w:pStyle w:val="style0"/>
-            </w:pPr>
-            <w:r>
-              <w:rPr>
-                <w:b/>
-              </w:rPr>
-            </w:r>
-          </w:p>
-          <w:p>
-            <w:pPr>
-              <w:pStyle w:val="style0"/>
-            </w:pPr>
-            <w:r>
-              <w:rPr>
-                <w:b/>
-              </w:rPr>
+              <w:t>Análise de rootkits em ambientes Windows 7 voltados para restringir ou destruir provas.</w:t>
+            </w:r>
+          </w:p>
+          <w:p>
+            <w:pPr>
+              <w:pStyle w:val="style0"/>
+            </w:pPr>
+            <w:r>
+              <w:rPr/>
+            </w:r>
+          </w:p>
+          <w:p>
+            <w:pPr>
+              <w:pStyle w:val="style0"/>
+            </w:pPr>
+            <w:r>
+              <w:rPr/>
+            </w:r>
+          </w:p>
+          <w:p>
+            <w:pPr>
+              <w:pStyle w:val="style0"/>
+            </w:pPr>
+            <w:r>
+              <w:rPr/>
+            </w:r>
+          </w:p>
+          <w:p>
+            <w:pPr>
+              <w:pStyle w:val="style0"/>
+            </w:pPr>
+            <w:r>
+              <w:rPr/>
+            </w:r>
+          </w:p>
+          <w:p>
+            <w:pPr>
+              <w:pStyle w:val="style0"/>
+            </w:pPr>
+            <w:r>
+              <w:rPr/>
+            </w:r>
+          </w:p>
+          <w:p>
+            <w:pPr>
+              <w:pStyle w:val="style0"/>
+            </w:pPr>
+            <w:r>
+              <w:rPr/>
+            </w:r>
+          </w:p>
+          <w:p>
+            <w:pPr>
+              <w:pStyle w:val="style0"/>
+            </w:pPr>
+            <w:r>
+              <w:rPr/>
+            </w:r>
+          </w:p>
+          <w:p>
+            <w:pPr>
+              <w:pStyle w:val="style0"/>
+            </w:pPr>
+            <w:r>
+              <w:rPr/>
             </w:r>
           </w:p>
         </w:tc>
@@ -1031,10 +996,7 @@
         <w:pStyle w:val="style0"/>
       </w:pPr>
       <w:r>
-        <w:rPr>
-          <w:sz w:val="12"/>
-          <w:szCs w:val="12"/>
-        </w:rPr>
+        <w:rPr/>
       </w:r>
     </w:p>
     <w:p>
@@ -1042,10 +1004,7 @@
         <w:pStyle w:val="style0"/>
       </w:pPr>
       <w:r>
-        <w:rPr>
-          <w:sz w:val="12"/>
-          <w:szCs w:val="12"/>
-        </w:rPr>
+        <w:rPr/>
       </w:r>
     </w:p>
     <w:p>
@@ -1059,7 +1018,7 @@
     <w:tbl>
       <w:tblPr>
         <w:jc w:val="left"/>
-        <w:tblInd w:type="dxa" w:w="-108"/>
+        <w:tblInd w:type="dxa" w:w="-216"/>
         <w:tblBorders/>
       </w:tblPr>
       <w:tblGrid>
@@ -1073,7 +1032,7 @@
           <w:tcPr>
             <w:tcW w:type="dxa" w:w="10188"/>
             <w:tcBorders/>
-            <w:shd w:fill="auto" w:val="clear"/>
+            <w:shd w:fill="FFFFFF" w:val="clear"/>
             <w:tcMar>
               <w:top w:type="dxa" w:w="0"/>
               <w:left w:type="dxa" w:w="108"/>
@@ -1104,12 +1063,7 @@
               <w:pStyle w:val="style0"/>
             </w:pPr>
             <w:r>
-              <w:rPr>
-                <w:b/>
-                <w:bCs/>
-                <w:sz w:val="12"/>
-                <w:szCs w:val="12"/>
-              </w:rPr>
+              <w:rPr/>
             </w:r>
           </w:p>
           <w:p>
@@ -1126,7 +1080,7 @@
           <w:tbl>
             <w:tblPr>
               <w:jc w:val="left"/>
-              <w:tblInd w:type="dxa" w:w="-108"/>
+              <w:tblInd w:type="dxa" w:w="-216"/>
               <w:tblBorders>
                 <w:top w:color="00000A" w:space="0" w:sz="4" w:val="single"/>
                 <w:left w:color="00000A" w:space="0" w:sz="4" w:val="single"/>
@@ -1150,7 +1104,7 @@
                     <w:bottom w:color="00000A" w:space="0" w:sz="4" w:val="single"/>
                     <w:right w:color="00000A" w:space="0" w:sz="4" w:val="single"/>
                   </w:tcBorders>
-                  <w:shd w:fill="auto" w:val="clear"/>
+                  <w:shd w:fill="FFFFFF" w:val="clear"/>
                   <w:tcMar>
                     <w:top w:type="dxa" w:w="0"/>
                     <w:left w:type="dxa" w:w="108"/>
@@ -1262,13 +1216,7 @@
                     <w:pStyle w:val="style0"/>
                   </w:pPr>
                   <w:r>
-                    <w:rPr>
-                      <w:bCs/>
-                      <w:i/>
-                      <w:iCs/>
-                      <w:sz w:val="16"/>
-                      <w:szCs w:val="16"/>
-                    </w:rPr>
+                    <w:rPr/>
                   </w:r>
                 </w:p>
                 <w:p>
@@ -1277,11 +1225,7 @@
                     <w:jc w:val="both"/>
                   </w:pPr>
                   <w:r>
-                    <w:rPr>
-                      <w:b/>
-                      <w:bCs/>
-                      <w:u w:val="single"/>
-                    </w:rPr>
+                    <w:rPr/>
                   </w:r>
                 </w:p>
               </w:tc>
@@ -1299,7 +1243,7 @@
                     <w:bottom w:color="00000A" w:space="0" w:sz="4" w:val="single"/>
                     <w:right w:color="00000A" w:space="0" w:sz="4" w:val="single"/>
                   </w:tcBorders>
-                  <w:shd w:fill="auto" w:val="clear"/>
+                  <w:shd w:fill="FFFFFF" w:val="clear"/>
                   <w:tcMar>
                     <w:top w:type="dxa" w:w="0"/>
                     <w:left w:type="dxa" w:w="108"/>
@@ -1412,11 +1356,7 @@
                     <w:pStyle w:val="style0"/>
                   </w:pPr>
                   <w:r>
-                    <w:rPr>
-                      <w:iCs/>
-                      <w:sz w:val="16"/>
-                      <w:szCs w:val="16"/>
-                    </w:rPr>
+                    <w:rPr/>
                   </w:r>
                 </w:p>
                 <w:p>
@@ -1425,11 +1365,7 @@
                     <w:jc w:val="both"/>
                   </w:pPr>
                   <w:r>
-                    <w:rPr>
-                      <w:b/>
-                      <w:bCs/>
-                      <w:u w:val="single"/>
-                    </w:rPr>
+                    <w:rPr/>
                   </w:r>
                 </w:p>
               </w:tc>
@@ -1447,7 +1383,7 @@
                     <w:bottom w:color="00000A" w:space="0" w:sz="4" w:val="single"/>
                     <w:right w:color="00000A" w:space="0" w:sz="4" w:val="single"/>
                   </w:tcBorders>
-                  <w:shd w:fill="auto" w:val="clear"/>
+                  <w:shd w:fill="FFFFFF" w:val="clear"/>
                   <w:tcMar>
                     <w:top w:type="dxa" w:w="0"/>
                     <w:left w:type="dxa" w:w="108"/>
@@ -1676,7 +1612,7 @@
                       <w:sz w:val="28"/>
                       <w:szCs w:val="28"/>
                     </w:rPr>
-                    <w:t xml:space="preserve">( ) </w:t>
+                    <w:t xml:space="preserve">(x) </w:t>
                   </w:r>
                   <w:r>
                     <w:rPr>
@@ -1777,13 +1713,7 @@
                     <w:ind w:hanging="0" w:left="851" w:right="0"/>
                   </w:pPr>
                   <w:r>
-                    <w:rPr>
-                      <w:i/>
-                      <w:iCs/>
-                      <w:color w:val="595959"/>
-                      <w:sz w:val="16"/>
-                      <w:szCs w:val="16"/>
-                    </w:rPr>
+                    <w:rPr/>
                   </w:r>
                 </w:p>
                 <w:p>
@@ -1792,11 +1722,7 @@
                     <w:jc w:val="both"/>
                   </w:pPr>
                   <w:r>
-                    <w:rPr>
-                      <w:b/>
-                      <w:bCs/>
-                      <w:u w:val="single"/>
-                    </w:rPr>
+                    <w:rPr/>
                   </w:r>
                 </w:p>
               </w:tc>
@@ -1814,7 +1740,7 @@
                     <w:bottom w:color="00000A" w:space="0" w:sz="4" w:val="single"/>
                     <w:right w:color="00000A" w:space="0" w:sz="4" w:val="single"/>
                   </w:tcBorders>
-                  <w:shd w:fill="auto" w:val="clear"/>
+                  <w:shd w:fill="FFFFFF" w:val="clear"/>
                   <w:tcMar>
                     <w:top w:type="dxa" w:w="0"/>
                     <w:left w:type="dxa" w:w="108"/>
@@ -1901,7 +1827,7 @@
                       <w:sz w:val="28"/>
                       <w:szCs w:val="28"/>
                     </w:rPr>
-                    <w:t xml:space="preserve">(  ) </w:t>
+                    <w:t xml:space="preserve">(  x) </w:t>
                   </w:r>
                   <w:r>
                     <w:rPr>
@@ -1934,7 +1860,7 @@
                       <w:sz w:val="28"/>
                       <w:szCs w:val="28"/>
                     </w:rPr>
-                    <w:t xml:space="preserve">( x ) </w:t>
+                    <w:t xml:space="preserve">(  ) </w:t>
                   </w:r>
                   <w:r>
                     <w:rPr>
@@ -2027,11 +1953,7 @@
                     <w:jc w:val="both"/>
                   </w:pPr>
                   <w:r>
-                    <w:rPr>
-                      <w:b/>
-                      <w:bCs/>
-                      <w:u w:val="single"/>
-                    </w:rPr>
+                    <w:rPr/>
                   </w:r>
                 </w:p>
               </w:tc>
@@ -2049,7 +1971,7 @@
                     <w:bottom w:color="00000A" w:space="0" w:sz="4" w:val="single"/>
                     <w:right w:color="00000A" w:space="0" w:sz="4" w:val="single"/>
                   </w:tcBorders>
-                  <w:shd w:fill="auto" w:val="clear"/>
+                  <w:shd w:fill="FFFFFF" w:val="clear"/>
                   <w:tcMar>
                     <w:top w:type="dxa" w:w="0"/>
                     <w:left w:type="dxa" w:w="108"/>
@@ -2102,11 +2024,8 @@
                     <w:jc w:val="both"/>
                   </w:pPr>
                   <w:r>
-                    <w:rPr>
-                      <w:b w:val="false"/>
-                      <w:bCs w:val="false"/>
-                      <w:u w:val="single"/>
-                    </w:rPr>
+                    <w:rPr/>
+                    <w:t>Durante a perícia o perito pode se deparar com um ataquante avançado que utiliza técnicas bem sofisticadas para esconder ou destruir evidências imposibilitando ou dificultando a obtenção de provas e comprometendo a qualidade das mesmas quando são obtidas. Para tal feito o ataquante pode se valer de rootkits.</w:t>
                   </w:r>
                 </w:p>
                 <w:p>
@@ -2115,11 +2034,7 @@
                     <w:jc w:val="both"/>
                   </w:pPr>
                   <w:r>
-                    <w:rPr>
-                      <w:b/>
-                      <w:bCs/>
-                      <w:u w:val="single"/>
-                    </w:rPr>
+                    <w:rPr/>
                   </w:r>
                 </w:p>
                 <w:p>
@@ -2128,11 +2043,8 @@
                     <w:jc w:val="both"/>
                   </w:pPr>
                   <w:r>
-                    <w:rPr>
-                      <w:b/>
-                      <w:bCs/>
-                      <w:u w:val="single"/>
-                    </w:rPr>
+                    <w:rPr/>
+                    <w:t>Ao estudar o comportamento dos rootkits e entender como ele pode ser usado na antiforense, permite ao perito lidar corretamente com rootkits, como por exemplo,  desenvolvendo rotinas.</w:t>
                   </w:r>
                 </w:p>
                 <w:p>
@@ -2141,11 +2053,7 @@
                     <w:jc w:val="both"/>
                   </w:pPr>
                   <w:r>
-                    <w:rPr>
-                      <w:b/>
-                      <w:bCs/>
-                      <w:u w:val="single"/>
-                    </w:rPr>
+                    <w:rPr/>
                   </w:r>
                 </w:p>
                 <w:p>
@@ -2154,11 +2062,7 @@
                     <w:jc w:val="both"/>
                   </w:pPr>
                   <w:r>
-                    <w:rPr>
-                      <w:b/>
-                      <w:bCs/>
-                      <w:u w:val="single"/>
-                    </w:rPr>
+                    <w:rPr/>
                   </w:r>
                 </w:p>
                 <w:p>
@@ -2167,11 +2071,7 @@
                     <w:jc w:val="both"/>
                   </w:pPr>
                   <w:r>
-                    <w:rPr>
-                      <w:b/>
-                      <w:bCs/>
-                      <w:u w:val="single"/>
-                    </w:rPr>
+                    <w:rPr/>
                   </w:r>
                 </w:p>
                 <w:p>
@@ -2180,11 +2080,7 @@
                     <w:jc w:val="both"/>
                   </w:pPr>
                   <w:r>
-                    <w:rPr>
-                      <w:b/>
-                      <w:bCs/>
-                      <w:u w:val="single"/>
-                    </w:rPr>
+                    <w:rPr/>
                   </w:r>
                 </w:p>
                 <w:p>
@@ -2193,11 +2089,7 @@
                     <w:jc w:val="both"/>
                   </w:pPr>
                   <w:r>
-                    <w:rPr>
-                      <w:b/>
-                      <w:bCs/>
-                      <w:u w:val="single"/>
-                    </w:rPr>
+                    <w:rPr/>
                   </w:r>
                 </w:p>
                 <w:p>
@@ -2206,11 +2098,25 @@
                     <w:jc w:val="both"/>
                   </w:pPr>
                   <w:r>
-                    <w:rPr>
-                      <w:b/>
-                      <w:bCs/>
-                      <w:u w:val="single"/>
-                    </w:rPr>
+                    <w:rPr/>
+                  </w:r>
+                </w:p>
+                <w:p>
+                  <w:pPr>
+                    <w:pStyle w:val="style0"/>
+                    <w:jc w:val="both"/>
+                  </w:pPr>
+                  <w:r>
+                    <w:rPr/>
+                  </w:r>
+                </w:p>
+                <w:p>
+                  <w:pPr>
+                    <w:pStyle w:val="style0"/>
+                    <w:jc w:val="both"/>
+                  </w:pPr>
+                  <w:r>
+                    <w:rPr/>
                   </w:r>
                 </w:p>
               </w:tc>
@@ -2232,11 +2138,7 @@
         <w:pStyle w:val="style0"/>
       </w:pPr>
       <w:r>
-        <w:rPr>
-          <w:b/>
-          <w:sz w:val="32"/>
-          <w:szCs w:val="32"/>
-        </w:rPr>
+        <w:rPr/>
       </w:r>
     </w:p>
     <w:p>
@@ -2262,785 +2164,6 @@
         <w:rPr/>
       </w:r>
     </w:p>
-    <w:tbl>
-      <w:tblPr>
-        <w:jc w:val="left"/>
-        <w:tblInd w:type="dxa" w:w="-180"/>
-        <w:tblBorders>
-          <w:top w:color="00000A" w:space="0" w:sz="4" w:val="single"/>
-          <w:left w:color="00000A" w:space="0" w:sz="4" w:val="single"/>
-          <w:bottom w:color="00000A" w:space="0" w:sz="4" w:val="single"/>
-          <w:right w:color="00000A" w:space="0" w:sz="4" w:val="single"/>
-        </w:tblBorders>
-      </w:tblPr>
-      <w:tblGrid>
-        <w:gridCol w:w="5915"/>
-        <w:gridCol w:w="1"/>
-      </w:tblGrid>
-      <w:tr>
-        <w:trPr>
-          <w:cantSplit w:val="false"/>
-        </w:trPr>
-        <w:tc>
-          <w:tcPr>
-            <w:tcW w:type="dxa" w:w="5915"/>
-            <w:vMerge w:val="restart"/>
-            <w:tcBorders>
-              <w:top w:color="00000A" w:space="0" w:sz="4" w:val="single"/>
-              <w:left w:color="00000A" w:space="0" w:sz="4" w:val="single"/>
-              <w:bottom w:color="00000A" w:space="0" w:sz="4" w:val="single"/>
-              <w:right w:color="00000A" w:space="0" w:sz="4" w:val="single"/>
-            </w:tcBorders>
-            <w:shd w:fill="auto" w:val="clear"/>
-            <w:tcMar>
-              <w:top w:type="dxa" w:w="0"/>
-              <w:left w:type="dxa" w:w="108"/>
-              <w:bottom w:type="dxa" w:w="0"/>
-              <w:right w:type="dxa" w:w="108"/>
-            </w:tcMar>
-            <w:vAlign w:val="center"/>
-          </w:tcPr>
-          <w:p>
-            <w:pPr>
-              <w:pStyle w:val="style0"/>
-              <w:jc w:val="center"/>
-            </w:pPr>
-            <w:r>
-              <w:rPr/>
-              <w:t>ATIVIDADE</w:t>
-            </w:r>
-          </w:p>
-        </w:tc>
-        <w:tc>
-          <w:tcPr>
-            <w:tcW w:type="dxa" w:w="1"/>
-            <w:gridSpan w:val="6"/>
-            <w:tcBorders>
-              <w:top w:color="00000A" w:space="0" w:sz="4" w:val="single"/>
-              <w:left w:color="00000A" w:space="0" w:sz="4" w:val="single"/>
-              <w:bottom w:color="00000A" w:space="0" w:sz="4" w:val="single"/>
-              <w:right w:color="00000A" w:space="0" w:sz="4" w:val="single"/>
-            </w:tcBorders>
-            <w:shd w:fill="auto" w:val="clear"/>
-            <w:tcMar>
-              <w:top w:type="dxa" w:w="0"/>
-              <w:left w:type="dxa" w:w="108"/>
-              <w:bottom w:type="dxa" w:w="0"/>
-              <w:right w:type="dxa" w:w="108"/>
-            </w:tcMar>
-          </w:tcPr>
-          <w:p>
-            <w:pPr>
-              <w:pStyle w:val="style0"/>
-            </w:pPr>
-            <w:r>
-              <w:rPr/>
-              <w:t>MÊS</w:t>
-            </w:r>
-          </w:p>
-        </w:tc>
-      </w:tr>
-      <w:tr>
-        <w:trPr>
-          <w:cantSplit w:val="false"/>
-        </w:trPr>
-        <w:tc>
-          <w:tcPr>
-            <w:tcW w:type="dxa" w:w="5915"/>
-            <w:vMerge w:val="continue"/>
-            <w:tcBorders>
-              <w:top w:color="00000A" w:space="0" w:sz="4" w:val="single"/>
-              <w:left w:color="00000A" w:space="0" w:sz="4" w:val="single"/>
-              <w:bottom w:color="00000A" w:space="0" w:sz="4" w:val="single"/>
-              <w:right w:color="00000A" w:space="0" w:sz="4" w:val="single"/>
-            </w:tcBorders>
-            <w:shd w:fill="auto" w:val="clear"/>
-            <w:tcMar>
-              <w:top w:type="dxa" w:w="0"/>
-              <w:left w:type="dxa" w:w="108"/>
-              <w:bottom w:type="dxa" w:w="0"/>
-              <w:right w:type="dxa" w:w="108"/>
-            </w:tcMar>
-          </w:tcPr>
-          <w:p>
-            <w:pPr>
-              <w:pStyle w:val="style0"/>
-            </w:pPr>
-            <w:r>
-              <w:rPr/>
-            </w:r>
-          </w:p>
-        </w:tc>
-        <w:tc>
-          <w:tcPr>
-            <w:tcW w:type="dxa" w:w="336"/>
-            <w:tcBorders>
-              <w:top w:color="00000A" w:space="0" w:sz="4" w:val="single"/>
-              <w:left w:color="00000A" w:space="0" w:sz="4" w:val="single"/>
-              <w:bottom w:color="00000A" w:space="0" w:sz="4" w:val="single"/>
-              <w:right w:color="00000A" w:space="0" w:sz="4" w:val="single"/>
-            </w:tcBorders>
-            <w:shd w:fill="auto" w:val="clear"/>
-            <w:tcMar>
-              <w:top w:type="dxa" w:w="0"/>
-              <w:left w:type="dxa" w:w="108"/>
-              <w:bottom w:type="dxa" w:w="0"/>
-              <w:right w:type="dxa" w:w="108"/>
-            </w:tcMar>
-          </w:tcPr>
-          <w:p>
-            <w:pPr>
-              <w:pStyle w:val="style0"/>
-            </w:pPr>
-            <w:r>
-              <w:rPr/>
-              <w:t>1</w:t>
-            </w:r>
-          </w:p>
-        </w:tc>
-        <w:tc>
-          <w:tcPr>
-            <w:tcW w:type="dxa" w:w="335"/>
-            <w:tcBorders>
-              <w:top w:color="00000A" w:space="0" w:sz="4" w:val="single"/>
-              <w:left w:color="00000A" w:space="0" w:sz="4" w:val="single"/>
-              <w:bottom w:color="00000A" w:space="0" w:sz="4" w:val="single"/>
-              <w:right w:color="00000A" w:space="0" w:sz="4" w:val="single"/>
-            </w:tcBorders>
-            <w:shd w:fill="auto" w:val="clear"/>
-            <w:tcMar>
-              <w:top w:type="dxa" w:w="0"/>
-              <w:left w:type="dxa" w:w="108"/>
-              <w:bottom w:type="dxa" w:w="0"/>
-              <w:right w:type="dxa" w:w="108"/>
-            </w:tcMar>
-          </w:tcPr>
-          <w:p>
-            <w:pPr>
-              <w:pStyle w:val="style0"/>
-            </w:pPr>
-            <w:r>
-              <w:rPr/>
-              <w:t>2</w:t>
-            </w:r>
-          </w:p>
-        </w:tc>
-        <w:tc>
-          <w:tcPr>
-            <w:tcW w:type="dxa" w:w="336"/>
-            <w:tcBorders>
-              <w:top w:color="00000A" w:space="0" w:sz="4" w:val="single"/>
-              <w:left w:color="00000A" w:space="0" w:sz="4" w:val="single"/>
-              <w:bottom w:color="00000A" w:space="0" w:sz="4" w:val="single"/>
-              <w:right w:color="00000A" w:space="0" w:sz="4" w:val="single"/>
-            </w:tcBorders>
-            <w:shd w:fill="auto" w:val="clear"/>
-            <w:tcMar>
-              <w:top w:type="dxa" w:w="0"/>
-              <w:left w:type="dxa" w:w="108"/>
-              <w:bottom w:type="dxa" w:w="0"/>
-              <w:right w:type="dxa" w:w="108"/>
-            </w:tcMar>
-          </w:tcPr>
-          <w:p>
-            <w:pPr>
-              <w:pStyle w:val="style0"/>
-            </w:pPr>
-            <w:r>
-              <w:rPr/>
-              <w:t>3</w:t>
-            </w:r>
-          </w:p>
-        </w:tc>
-        <w:tc>
-          <w:tcPr>
-            <w:tcW w:type="dxa" w:w="335"/>
-            <w:tcBorders>
-              <w:top w:color="00000A" w:space="0" w:sz="4" w:val="single"/>
-              <w:left w:color="00000A" w:space="0" w:sz="4" w:val="single"/>
-              <w:bottom w:color="00000A" w:space="0" w:sz="4" w:val="single"/>
-              <w:right w:color="00000A" w:space="0" w:sz="4" w:val="single"/>
-            </w:tcBorders>
-            <w:shd w:fill="auto" w:val="clear"/>
-            <w:tcMar>
-              <w:top w:type="dxa" w:w="0"/>
-              <w:left w:type="dxa" w:w="108"/>
-              <w:bottom w:type="dxa" w:w="0"/>
-              <w:right w:type="dxa" w:w="108"/>
-            </w:tcMar>
-          </w:tcPr>
-          <w:p>
-            <w:pPr>
-              <w:pStyle w:val="style0"/>
-            </w:pPr>
-            <w:r>
-              <w:rPr/>
-              <w:t>4</w:t>
-            </w:r>
-          </w:p>
-        </w:tc>
-        <w:tc>
-          <w:tcPr>
-            <w:tcW w:type="dxa" w:w="336"/>
-            <w:tcBorders>
-              <w:top w:color="00000A" w:space="0" w:sz="4" w:val="single"/>
-              <w:left w:color="00000A" w:space="0" w:sz="4" w:val="single"/>
-              <w:bottom w:color="00000A" w:space="0" w:sz="4" w:val="single"/>
-              <w:right w:color="00000A" w:space="0" w:sz="4" w:val="single"/>
-            </w:tcBorders>
-            <w:shd w:fill="auto" w:val="clear"/>
-            <w:tcMar>
-              <w:top w:type="dxa" w:w="0"/>
-              <w:left w:type="dxa" w:w="108"/>
-              <w:bottom w:type="dxa" w:w="0"/>
-              <w:right w:type="dxa" w:w="108"/>
-            </w:tcMar>
-          </w:tcPr>
-          <w:p>
-            <w:pPr>
-              <w:pStyle w:val="style0"/>
-            </w:pPr>
-            <w:r>
-              <w:rPr/>
-              <w:t>5</w:t>
-            </w:r>
-          </w:p>
-        </w:tc>
-        <w:tc>
-          <w:tcPr>
-            <w:tcW w:type="dxa" w:w="338"/>
-            <w:tcBorders>
-              <w:top w:color="00000A" w:space="0" w:sz="4" w:val="single"/>
-              <w:left w:color="00000A" w:space="0" w:sz="4" w:val="single"/>
-              <w:bottom w:color="00000A" w:space="0" w:sz="4" w:val="single"/>
-              <w:right w:color="00000A" w:space="0" w:sz="4" w:val="single"/>
-            </w:tcBorders>
-            <w:shd w:fill="auto" w:val="clear"/>
-            <w:tcMar>
-              <w:top w:type="dxa" w:w="0"/>
-              <w:left w:type="dxa" w:w="108"/>
-              <w:bottom w:type="dxa" w:w="0"/>
-              <w:right w:type="dxa" w:w="108"/>
-            </w:tcMar>
-          </w:tcPr>
-          <w:p>
-            <w:pPr>
-              <w:pStyle w:val="style0"/>
-            </w:pPr>
-            <w:r>
-              <w:rPr/>
-              <w:t>6</w:t>
-            </w:r>
-          </w:p>
-        </w:tc>
-      </w:tr>
-      <w:tr>
-        <w:trPr>
-          <w:cantSplit w:val="false"/>
-        </w:trPr>
-        <w:tc>
-          <w:tcPr>
-            <w:tcW w:type="dxa" w:w="5915"/>
-            <w:tcBorders>
-              <w:top w:color="00000A" w:space="0" w:sz="4" w:val="single"/>
-              <w:left w:color="00000A" w:space="0" w:sz="4" w:val="single"/>
-              <w:bottom w:color="00000A" w:space="0" w:sz="4" w:val="single"/>
-              <w:right w:color="00000A" w:space="0" w:sz="4" w:val="single"/>
-            </w:tcBorders>
-            <w:shd w:fill="auto" w:val="clear"/>
-            <w:tcMar>
-              <w:top w:type="dxa" w:w="0"/>
-              <w:left w:type="dxa" w:w="108"/>
-              <w:bottom w:type="dxa" w:w="0"/>
-              <w:right w:type="dxa" w:w="108"/>
-            </w:tcMar>
-          </w:tcPr>
-          <w:p>
-            <w:pPr>
-              <w:pStyle w:val="style0"/>
-            </w:pPr>
-            <w:r>
-              <w:rPr/>
-            </w:r>
-          </w:p>
-          <w:p>
-            <w:pPr>
-              <w:pStyle w:val="style0"/>
-            </w:pPr>
-            <w:r>
-              <w:rPr>
-                <w:color w:val="1F497D"/>
-              </w:rPr>
-              <w:t>Apresentar as ações para o desenvolvimento da pesquisa</w:t>
-            </w:r>
-          </w:p>
-          <w:p>
-            <w:pPr>
-              <w:pStyle w:val="style0"/>
-            </w:pPr>
-            <w:r>
-              <w:rPr>
-                <w:shd w:fill="FFFF00" w:val="clear"/>
-              </w:rPr>
-              <w:t>Exemplos:</w:t>
-            </w:r>
-          </w:p>
-          <w:p>
-            <w:pPr>
-              <w:pStyle w:val="style0"/>
-            </w:pPr>
-            <w:r>
-              <w:rPr/>
-              <w:t>-Levantamento bibliográfico</w:t>
-            </w:r>
-          </w:p>
-          <w:p>
-            <w:pPr>
-              <w:pStyle w:val="style0"/>
-            </w:pPr>
-            <w:r>
-              <w:rPr/>
-              <w:t>-Fichamento das obras</w:t>
-            </w:r>
-          </w:p>
-          <w:p>
-            <w:pPr>
-              <w:pStyle w:val="style0"/>
-            </w:pPr>
-            <w:r>
-              <w:rPr/>
-              <w:t>-Revisão do projeto</w:t>
-            </w:r>
-          </w:p>
-          <w:p>
-            <w:pPr>
-              <w:pStyle w:val="style0"/>
-            </w:pPr>
-            <w:r>
-              <w:rPr/>
-              <w:t>-Entrevistas???</w:t>
-            </w:r>
-          </w:p>
-          <w:p>
-            <w:pPr>
-              <w:pStyle w:val="style0"/>
-            </w:pPr>
-            <w:r>
-              <w:rPr/>
-              <w:t>-Teste ?</w:t>
-            </w:r>
-          </w:p>
-          <w:p>
-            <w:pPr>
-              <w:pStyle w:val="style0"/>
-            </w:pPr>
-            <w:r>
-              <w:rPr/>
-              <w:t>-Escrita do capítulo 1 sobre...</w:t>
-            </w:r>
-          </w:p>
-          <w:p>
-            <w:pPr>
-              <w:pStyle w:val="style0"/>
-            </w:pPr>
-            <w:r>
-              <w:rPr/>
-              <w:t>-Escrita do capítulo 2 sobre....</w:t>
-            </w:r>
-          </w:p>
-          <w:p>
-            <w:pPr>
-              <w:pStyle w:val="style0"/>
-            </w:pPr>
-            <w:r>
-              <w:rPr/>
-              <w:t>Etc etc...</w:t>
-            </w:r>
-          </w:p>
-          <w:p>
-            <w:pPr>
-              <w:pStyle w:val="style0"/>
-            </w:pPr>
-            <w:r>
-              <w:rPr/>
-              <w:t>-Revisão da monografia...</w:t>
-            </w:r>
-          </w:p>
-          <w:p>
-            <w:pPr>
-              <w:pStyle w:val="style0"/>
-            </w:pPr>
-            <w:r>
-              <w:rPr/>
-            </w:r>
-          </w:p>
-          <w:p>
-            <w:pPr>
-              <w:pStyle w:val="style0"/>
-            </w:pPr>
-            <w:r>
-              <w:rPr/>
-            </w:r>
-          </w:p>
-          <w:p>
-            <w:pPr>
-              <w:pStyle w:val="style0"/>
-            </w:pPr>
-            <w:r>
-              <w:rPr/>
-            </w:r>
-          </w:p>
-          <w:p>
-            <w:pPr>
-              <w:pStyle w:val="style0"/>
-            </w:pPr>
-            <w:r>
-              <w:rPr/>
-            </w:r>
-          </w:p>
-          <w:p>
-            <w:pPr>
-              <w:pStyle w:val="style0"/>
-            </w:pPr>
-            <w:r>
-              <w:rPr/>
-            </w:r>
-          </w:p>
-          <w:p>
-            <w:pPr>
-              <w:pStyle w:val="style0"/>
-            </w:pPr>
-            <w:r>
-              <w:rPr/>
-            </w:r>
-          </w:p>
-          <w:p>
-            <w:pPr>
-              <w:pStyle w:val="style0"/>
-            </w:pPr>
-            <w:r>
-              <w:rPr/>
-            </w:r>
-          </w:p>
-          <w:p>
-            <w:pPr>
-              <w:pStyle w:val="style0"/>
-            </w:pPr>
-            <w:r>
-              <w:rPr/>
-            </w:r>
-          </w:p>
-          <w:p>
-            <w:pPr>
-              <w:pStyle w:val="style0"/>
-            </w:pPr>
-            <w:r>
-              <w:rPr/>
-            </w:r>
-          </w:p>
-          <w:p>
-            <w:pPr>
-              <w:pStyle w:val="style0"/>
-            </w:pPr>
-            <w:r>
-              <w:rPr/>
-            </w:r>
-          </w:p>
-          <w:p>
-            <w:pPr>
-              <w:pStyle w:val="style0"/>
-            </w:pPr>
-            <w:r>
-              <w:rPr/>
-            </w:r>
-          </w:p>
-          <w:p>
-            <w:pPr>
-              <w:pStyle w:val="style0"/>
-            </w:pPr>
-            <w:r>
-              <w:rPr/>
-            </w:r>
-          </w:p>
-          <w:p>
-            <w:pPr>
-              <w:pStyle w:val="style0"/>
-            </w:pPr>
-            <w:r>
-              <w:rPr/>
-            </w:r>
-          </w:p>
-          <w:p>
-            <w:pPr>
-              <w:pStyle w:val="style0"/>
-            </w:pPr>
-            <w:r>
-              <w:rPr/>
-            </w:r>
-          </w:p>
-          <w:p>
-            <w:pPr>
-              <w:pStyle w:val="style0"/>
-            </w:pPr>
-            <w:r>
-              <w:rPr/>
-            </w:r>
-          </w:p>
-          <w:p>
-            <w:pPr>
-              <w:pStyle w:val="style0"/>
-            </w:pPr>
-            <w:r>
-              <w:rPr/>
-            </w:r>
-          </w:p>
-          <w:p>
-            <w:pPr>
-              <w:pStyle w:val="style0"/>
-            </w:pPr>
-            <w:r>
-              <w:rPr/>
-            </w:r>
-          </w:p>
-          <w:p>
-            <w:pPr>
-              <w:pStyle w:val="style0"/>
-            </w:pPr>
-            <w:r>
-              <w:rPr/>
-            </w:r>
-          </w:p>
-          <w:p>
-            <w:pPr>
-              <w:pStyle w:val="style0"/>
-            </w:pPr>
-            <w:r>
-              <w:rPr/>
-            </w:r>
-          </w:p>
-          <w:p>
-            <w:pPr>
-              <w:pStyle w:val="style0"/>
-            </w:pPr>
-            <w:r>
-              <w:rPr/>
-            </w:r>
-          </w:p>
-          <w:p>
-            <w:pPr>
-              <w:pStyle w:val="style0"/>
-            </w:pPr>
-            <w:r>
-              <w:rPr/>
-            </w:r>
-          </w:p>
-          <w:p>
-            <w:pPr>
-              <w:pStyle w:val="style0"/>
-            </w:pPr>
-            <w:r>
-              <w:rPr/>
-            </w:r>
-          </w:p>
-          <w:p>
-            <w:pPr>
-              <w:pStyle w:val="style0"/>
-            </w:pPr>
-            <w:r>
-              <w:rPr/>
-            </w:r>
-          </w:p>
-          <w:p>
-            <w:pPr>
-              <w:pStyle w:val="style0"/>
-            </w:pPr>
-            <w:r>
-              <w:rPr/>
-            </w:r>
-          </w:p>
-          <w:p>
-            <w:pPr>
-              <w:pStyle w:val="style0"/>
-            </w:pPr>
-            <w:r>
-              <w:rPr/>
-            </w:r>
-          </w:p>
-          <w:p>
-            <w:pPr>
-              <w:pStyle w:val="style0"/>
-            </w:pPr>
-            <w:r>
-              <w:rPr/>
-            </w:r>
-          </w:p>
-          <w:p>
-            <w:pPr>
-              <w:pStyle w:val="style0"/>
-            </w:pPr>
-            <w:r>
-              <w:rPr/>
-            </w:r>
-          </w:p>
-        </w:tc>
-        <w:tc>
-          <w:tcPr>
-            <w:tcW w:type="dxa" w:w="336"/>
-            <w:tcBorders>
-              <w:top w:color="00000A" w:space="0" w:sz="4" w:val="single"/>
-              <w:left w:color="00000A" w:space="0" w:sz="4" w:val="single"/>
-              <w:bottom w:color="00000A" w:space="0" w:sz="4" w:val="single"/>
-              <w:right w:color="00000A" w:space="0" w:sz="4" w:val="single"/>
-            </w:tcBorders>
-            <w:shd w:fill="auto" w:val="clear"/>
-            <w:tcMar>
-              <w:top w:type="dxa" w:w="0"/>
-              <w:left w:type="dxa" w:w="108"/>
-              <w:bottom w:type="dxa" w:w="0"/>
-              <w:right w:type="dxa" w:w="108"/>
-            </w:tcMar>
-          </w:tcPr>
-          <w:p>
-            <w:pPr>
-              <w:pStyle w:val="style0"/>
-            </w:pPr>
-            <w:r>
-              <w:rPr/>
-            </w:r>
-          </w:p>
-        </w:tc>
-        <w:tc>
-          <w:tcPr>
-            <w:tcW w:type="dxa" w:w="335"/>
-            <w:tcBorders>
-              <w:top w:color="00000A" w:space="0" w:sz="4" w:val="single"/>
-              <w:left w:color="00000A" w:space="0" w:sz="4" w:val="single"/>
-              <w:bottom w:color="00000A" w:space="0" w:sz="4" w:val="single"/>
-              <w:right w:color="00000A" w:space="0" w:sz="4" w:val="single"/>
-            </w:tcBorders>
-            <w:shd w:fill="auto" w:val="clear"/>
-            <w:tcMar>
-              <w:top w:type="dxa" w:w="0"/>
-              <w:left w:type="dxa" w:w="108"/>
-              <w:bottom w:type="dxa" w:w="0"/>
-              <w:right w:type="dxa" w:w="108"/>
-            </w:tcMar>
-          </w:tcPr>
-          <w:p>
-            <w:pPr>
-              <w:pStyle w:val="style0"/>
-            </w:pPr>
-            <w:r>
-              <w:rPr/>
-            </w:r>
-          </w:p>
-        </w:tc>
-        <w:tc>
-          <w:tcPr>
-            <w:tcW w:type="dxa" w:w="336"/>
-            <w:tcBorders>
-              <w:top w:color="00000A" w:space="0" w:sz="4" w:val="single"/>
-              <w:left w:color="00000A" w:space="0" w:sz="4" w:val="single"/>
-              <w:bottom w:color="00000A" w:space="0" w:sz="4" w:val="single"/>
-              <w:right w:color="00000A" w:space="0" w:sz="4" w:val="single"/>
-            </w:tcBorders>
-            <w:shd w:fill="auto" w:val="clear"/>
-            <w:tcMar>
-              <w:top w:type="dxa" w:w="0"/>
-              <w:left w:type="dxa" w:w="108"/>
-              <w:bottom w:type="dxa" w:w="0"/>
-              <w:right w:type="dxa" w:w="108"/>
-            </w:tcMar>
-          </w:tcPr>
-          <w:p>
-            <w:pPr>
-              <w:pStyle w:val="style0"/>
-            </w:pPr>
-            <w:r>
-              <w:rPr/>
-            </w:r>
-          </w:p>
-        </w:tc>
-        <w:tc>
-          <w:tcPr>
-            <w:tcW w:type="dxa" w:w="335"/>
-            <w:tcBorders>
-              <w:top w:color="00000A" w:space="0" w:sz="4" w:val="single"/>
-              <w:left w:color="00000A" w:space="0" w:sz="4" w:val="single"/>
-              <w:bottom w:color="00000A" w:space="0" w:sz="4" w:val="single"/>
-              <w:right w:color="00000A" w:space="0" w:sz="4" w:val="single"/>
-            </w:tcBorders>
-            <w:shd w:fill="auto" w:val="clear"/>
-            <w:tcMar>
-              <w:top w:type="dxa" w:w="0"/>
-              <w:left w:type="dxa" w:w="108"/>
-              <w:bottom w:type="dxa" w:w="0"/>
-              <w:right w:type="dxa" w:w="108"/>
-            </w:tcMar>
-          </w:tcPr>
-          <w:p>
-            <w:pPr>
-              <w:pStyle w:val="style0"/>
-            </w:pPr>
-            <w:r>
-              <w:rPr/>
-            </w:r>
-          </w:p>
-        </w:tc>
-        <w:tc>
-          <w:tcPr>
-            <w:tcW w:type="dxa" w:w="336"/>
-            <w:tcBorders>
-              <w:top w:color="00000A" w:space="0" w:sz="4" w:val="single"/>
-              <w:left w:color="00000A" w:space="0" w:sz="4" w:val="single"/>
-              <w:bottom w:color="00000A" w:space="0" w:sz="4" w:val="single"/>
-              <w:right w:color="00000A" w:space="0" w:sz="4" w:val="single"/>
-            </w:tcBorders>
-            <w:shd w:fill="auto" w:val="clear"/>
-            <w:tcMar>
-              <w:top w:type="dxa" w:w="0"/>
-              <w:left w:type="dxa" w:w="108"/>
-              <w:bottom w:type="dxa" w:w="0"/>
-              <w:right w:type="dxa" w:w="108"/>
-            </w:tcMar>
-          </w:tcPr>
-          <w:p>
-            <w:pPr>
-              <w:pStyle w:val="style0"/>
-            </w:pPr>
-            <w:r>
-              <w:rPr/>
-            </w:r>
-          </w:p>
-        </w:tc>
-        <w:tc>
-          <w:tcPr>
-            <w:tcW w:type="dxa" w:w="338"/>
-            <w:tcBorders>
-              <w:top w:color="00000A" w:space="0" w:sz="4" w:val="single"/>
-              <w:left w:color="00000A" w:space="0" w:sz="4" w:val="single"/>
-              <w:bottom w:color="00000A" w:space="0" w:sz="4" w:val="single"/>
-              <w:right w:color="00000A" w:space="0" w:sz="4" w:val="single"/>
-            </w:tcBorders>
-            <w:shd w:fill="auto" w:val="clear"/>
-            <w:tcMar>
-              <w:top w:type="dxa" w:w="0"/>
-              <w:left w:type="dxa" w:w="108"/>
-              <w:bottom w:type="dxa" w:w="0"/>
-              <w:right w:type="dxa" w:w="108"/>
-            </w:tcMar>
-          </w:tcPr>
-          <w:p>
-            <w:pPr>
-              <w:pStyle w:val="style0"/>
-            </w:pPr>
-            <w:r>
-              <w:rPr/>
-            </w:r>
-          </w:p>
-        </w:tc>
-      </w:tr>
-    </w:tbl>
     <w:p>
       <w:pPr>
         <w:pStyle w:val="style0"/>
@@ -3069,6 +2192,9 @@
 <file path=word/footer1.xml><?xml version="1.0" encoding="utf-8"?>
 <w:ftr xmlns:o="urn:schemas-microsoft-com:office:office" xmlns:r="http://schemas.openxmlformats.org/officeDocument/2006/relationships" xmlns:v="urn:schemas-microsoft-com:vml" xmlns:w="http://schemas.openxmlformats.org/wordprocessingml/2006/main" xmlns:w10="urn:schemas-microsoft-com:office:word" xmlns:wp="http://schemas.openxmlformats.org/drawingml/2006/wordprocessingDrawing">
   <w:p>
+    <w:pPr>
+      <w:pStyle w:val="style0"/>
+    </w:pPr>
     <w:r>
       <w:rPr/>
       <w:fldChar w:fldCharType="begin"/>
@@ -3080,17 +2206,15 @@
       <w:fldChar w:fldCharType="separate"/>
     </w:r>
     <w:r>
-      <w:t>4</w:t>
+      <w:t>6</w:t>
     </w:r>
     <w:r>
       <w:fldChar w:fldCharType="end"/>
     </w:r>
-    <w:pStyle w:val="style24"/>
-    <w:pPr/>
   </w:p>
   <w:p>
     <w:pPr>
-      <w:pStyle w:val="style24"/>
+      <w:pStyle w:val="style25"/>
     </w:pPr>
     <w:r>
       <w:rPr/>
@@ -3103,7 +2227,7 @@
 <w:ftr xmlns:o="urn:schemas-microsoft-com:office:office" xmlns:r="http://schemas.openxmlformats.org/officeDocument/2006/relationships" xmlns:v="urn:schemas-microsoft-com:vml" xmlns:w="http://schemas.openxmlformats.org/wordprocessingml/2006/main" xmlns:w10="urn:schemas-microsoft-com:office:word" xmlns:wp="http://schemas.openxmlformats.org/drawingml/2006/wordprocessingDrawing">
   <w:p>
     <w:pPr>
-      <w:pStyle w:val="style24"/>
+      <w:pStyle w:val="style25"/>
     </w:pPr>
     <w:r>
       <w:rPr/>
@@ -3116,7 +2240,7 @@
 <w:hdr xmlns:o="urn:schemas-microsoft-com:office:office" xmlns:r="http://schemas.openxmlformats.org/officeDocument/2006/relationships" xmlns:v="urn:schemas-microsoft-com:vml" xmlns:w="http://schemas.openxmlformats.org/wordprocessingml/2006/main" xmlns:w10="urn:schemas-microsoft-com:office:word" xmlns:wp="http://schemas.openxmlformats.org/drawingml/2006/wordprocessingDrawing">
   <w:p>
     <w:pPr>
-      <w:pStyle w:val="style23"/>
+      <w:pStyle w:val="style24"/>
     </w:pPr>
     <w:r>
       <w:rPr/>
@@ -3129,7 +2253,7 @@
 <w:hdr xmlns:o="urn:schemas-microsoft-com:office:office" xmlns:r="http://schemas.openxmlformats.org/officeDocument/2006/relationships" xmlns:v="urn:schemas-microsoft-com:vml" xmlns:w="http://schemas.openxmlformats.org/wordprocessingml/2006/main" xmlns:w10="urn:schemas-microsoft-com:office:word" xmlns:wp="http://schemas.openxmlformats.org/drawingml/2006/wordprocessingDrawing">
   <w:p>
     <w:pPr>
-      <w:pStyle w:val="style23"/>
+      <w:pStyle w:val="style24"/>
       <w:jc w:val="center"/>
     </w:pPr>
     <w:r>
@@ -3143,10 +2267,10 @@
         <wp:anchor allowOverlap="1" behindDoc="0" distB="0" distL="0" distR="0" distT="0" layoutInCell="1" locked="0" relativeHeight="0" simplePos="0">
           <wp:simplePos x="0" y="0"/>
           <wp:positionH relativeFrom="character">
-            <wp:posOffset>5769610</wp:posOffset>
+            <wp:posOffset>6521450</wp:posOffset>
           </wp:positionH>
           <wp:positionV relativeFrom="line">
-            <wp:posOffset>-304800</wp:posOffset>
+            <wp:posOffset>304800</wp:posOffset>
           </wp:positionV>
           <wp:extent cx="530225" cy="800100"/>
           <wp:effectExtent b="0" l="0" r="0" t="0"/>
@@ -3196,10 +2320,10 @@
         <wp:anchor allowOverlap="1" behindDoc="0" distB="0" distL="0" distR="0" distT="0" layoutInCell="1" locked="0" relativeHeight="0" simplePos="0">
           <wp:simplePos x="0" y="0"/>
           <wp:positionH relativeFrom="character">
-            <wp:posOffset>0</wp:posOffset>
+            <wp:posOffset>4857115</wp:posOffset>
           </wp:positionH>
           <wp:positionV relativeFrom="line">
-            <wp:posOffset>-233680</wp:posOffset>
+            <wp:posOffset>233680</wp:posOffset>
           </wp:positionV>
           <wp:extent cx="575945" cy="575945"/>
           <wp:effectExtent b="0" l="0" r="0" t="0"/>
@@ -3252,7 +2376,7 @@
             <wp:posOffset>6521450</wp:posOffset>
           </wp:positionH>
           <wp:positionV relativeFrom="line">
-            <wp:posOffset>-48895</wp:posOffset>
+            <wp:posOffset>48895</wp:posOffset>
           </wp:positionV>
           <wp:extent cx="530225" cy="800100"/>
           <wp:effectExtent b="0" l="0" r="0" t="0"/>
@@ -3302,11 +2426,11 @@
   </w:p>
   <w:p>
     <w:pPr>
-      <w:pStyle w:val="style23"/>
+      <w:pStyle w:val="style24"/>
       <w:jc w:val="center"/>
     </w:pPr>
-    <w:bookmarkStart w:id="0" w:name="_GoBack"/>
-    <w:bookmarkEnd w:id="0"/>
+    <w:bookmarkStart w:id="3" w:name="_GoBack"/>
+    <w:bookmarkEnd w:id="3"/>
     <w:r>
       <w:rPr>
         <w:rFonts w:ascii="Arial" w:cs="Arial" w:hAnsi="Arial"/>
@@ -3319,7 +2443,7 @@
   </w:p>
   <w:p>
     <w:pPr>
-      <w:pStyle w:val="style23"/>
+      <w:pStyle w:val="style24"/>
       <w:jc w:val="center"/>
     </w:pPr>
     <w:r>
@@ -3328,7 +2452,7 @@
   </w:p>
   <w:p>
     <w:pPr>
-      <w:pStyle w:val="style23"/>
+      <w:pStyle w:val="style24"/>
       <w:jc w:val="center"/>
     </w:pPr>
     <w:r>
@@ -3357,7 +2481,7 @@
     </w:pPr>
     <w:rPr>
       <w:rFonts w:ascii="Times New Roman" w:cs="Times New Roman" w:eastAsia="Times New Roman" w:hAnsi="Times New Roman"/>
-      <w:color w:val="auto"/>
+      <w:color w:val="00000A"/>
       <w:sz w:val="24"/>
       <w:szCs w:val="24"/>
       <w:lang w:bidi="ar-SA" w:eastAsia="pt-BR" w:val="pt-BR"/>
@@ -3383,10 +2507,17 @@
       <w:szCs w:val="24"/>
     </w:rPr>
   </w:style>
-  <w:style w:styleId="style18" w:type="paragraph">
+  <w:style w:styleId="style18" w:type="character">
+    <w:name w:val="Bullets"/>
+    <w:next w:val="style18"/>
+    <w:rPr>
+      <w:rFonts w:ascii="OpenSymbol" w:cs="OpenSymbol" w:eastAsia="OpenSymbol" w:hAnsi="OpenSymbol"/>
+    </w:rPr>
+  </w:style>
+  <w:style w:styleId="style19" w:type="paragraph">
     <w:name w:val="Heading"/>
     <w:basedOn w:val="style0"/>
-    <w:next w:val="style19"/>
+    <w:next w:val="style20"/>
     <w:pPr>
       <w:keepNext/>
       <w:spacing w:after="120" w:before="240"/>
@@ -3397,28 +2528,28 @@
       <w:szCs w:val="28"/>
     </w:rPr>
   </w:style>
-  <w:style w:styleId="style19" w:type="paragraph">
+  <w:style w:styleId="style20" w:type="paragraph">
     <w:name w:val="Text body"/>
     <w:basedOn w:val="style0"/>
-    <w:next w:val="style19"/>
+    <w:next w:val="style20"/>
     <w:pPr>
       <w:spacing w:after="120" w:before="0"/>
     </w:pPr>
     <w:rPr/>
   </w:style>
-  <w:style w:styleId="style20" w:type="paragraph">
+  <w:style w:styleId="style21" w:type="paragraph">
     <w:name w:val="List"/>
-    <w:basedOn w:val="style19"/>
-    <w:next w:val="style20"/>
+    <w:basedOn w:val="style20"/>
+    <w:next w:val="style21"/>
     <w:pPr/>
     <w:rPr>
       <w:rFonts w:cs="Lohit Hindi"/>
     </w:rPr>
   </w:style>
-  <w:style w:styleId="style21" w:type="paragraph">
+  <w:style w:styleId="style22" w:type="paragraph">
     <w:name w:val="Caption"/>
     <w:basedOn w:val="style0"/>
-    <w:next w:val="style21"/>
+    <w:next w:val="style22"/>
     <w:pPr>
       <w:suppressLineNumbers/>
       <w:spacing w:after="120" w:before="120"/>
@@ -3431,10 +2562,10 @@
       <w:szCs w:val="24"/>
     </w:rPr>
   </w:style>
-  <w:style w:styleId="style22" w:type="paragraph">
+  <w:style w:styleId="style23" w:type="paragraph">
     <w:name w:val="Index"/>
     <w:basedOn w:val="style0"/>
-    <w:next w:val="style22"/>
+    <w:next w:val="style23"/>
     <w:pPr>
       <w:suppressLineNumbers/>
     </w:pPr>
@@ -3442,21 +2573,8 @@
       <w:rFonts w:cs="Lohit Hindi"/>
     </w:rPr>
   </w:style>
-  <w:style w:styleId="style23" w:type="paragraph">
+  <w:style w:styleId="style24" w:type="paragraph">
     <w:name w:val="Header"/>
-    <w:basedOn w:val="style0"/>
-    <w:next w:val="style23"/>
-    <w:pPr>
-      <w:suppressLineNumbers/>
-      <w:tabs>
-        <w:tab w:leader="none" w:pos="4252" w:val="center"/>
-        <w:tab w:leader="none" w:pos="8504" w:val="right"/>
-      </w:tabs>
-    </w:pPr>
-    <w:rPr/>
-  </w:style>
-  <w:style w:styleId="style24" w:type="paragraph">
-    <w:name w:val="Footer"/>
     <w:basedOn w:val="style0"/>
     <w:next w:val="style24"/>
     <w:pPr>
@@ -3468,5 +2586,18 @@
     </w:pPr>
     <w:rPr/>
   </w:style>
+  <w:style w:styleId="style25" w:type="paragraph">
+    <w:name w:val="Footer"/>
+    <w:basedOn w:val="style0"/>
+    <w:next w:val="style25"/>
+    <w:pPr>
+      <w:suppressLineNumbers/>
+      <w:tabs>
+        <w:tab w:leader="none" w:pos="4252" w:val="center"/>
+        <w:tab w:leader="none" w:pos="8504" w:val="right"/>
+      </w:tabs>
+    </w:pPr>
+    <w:rPr/>
+  </w:style>
 </w:styles>
 </file>
</xml_diff>